<commit_message>
Update guide and change defualt to 2 cycles
</commit_message>
<xml_diff>
--- a/Guide.docx
+++ b/Guide.docx
@@ -22,6 +22,658 @@
           <w:szCs w:val="24"/>
         </w:rPr>
         <w:t>How-To-Use</w:t>
+      </w:r>
+    </w:p>
+    <w:p>
+      <w:pPr>
+        <w:rPr>
+          <w:rFonts w:ascii="Arial" w:hAnsi="Arial" w:cs="Arial"/>
+          <w:b/>
+          <w:bCs/>
+          <w:sz w:val="24"/>
+          <w:szCs w:val="24"/>
+          <w:u w:val="single"/>
+        </w:rPr>
+      </w:pPr>
+      <w:r>
+        <w:rPr>
+          <w:rFonts w:ascii="Arial" w:hAnsi="Arial" w:cs="Arial"/>
+          <w:b/>
+          <w:bCs/>
+          <w:sz w:val="24"/>
+          <w:szCs w:val="24"/>
+          <w:u w:val="single"/>
+        </w:rPr>
+        <w:t xml:space="preserve">Environment </w:t>
+      </w:r>
+      <w:r>
+        <w:rPr>
+          <w:rFonts w:ascii="Arial" w:hAnsi="Arial" w:cs="Arial"/>
+          <w:b/>
+          <w:bCs/>
+          <w:sz w:val="24"/>
+          <w:szCs w:val="24"/>
+          <w:u w:val="single"/>
+        </w:rPr>
+        <w:t>Configuration</w:t>
+      </w:r>
+    </w:p>
+    <w:p>
+      <w:pPr>
+        <w:pStyle w:val="ListParagraph"/>
+        <w:numPr>
+          <w:ilvl w:val="0"/>
+          <w:numId w:val="7"/>
+        </w:numPr>
+        <w:rPr>
+          <w:rFonts w:ascii="Arial" w:hAnsi="Arial" w:cs="Arial"/>
+          <w:sz w:val="24"/>
+          <w:szCs w:val="24"/>
+        </w:rPr>
+      </w:pPr>
+      <w:r>
+        <w:rPr>
+          <w:rFonts w:ascii="Arial" w:hAnsi="Arial" w:cs="Arial"/>
+          <w:sz w:val="24"/>
+          <w:szCs w:val="24"/>
+        </w:rPr>
+        <w:t xml:space="preserve">Go to my SPM repo: </w:t>
+      </w:r>
+      <w:hyperlink r:id="rId5" w:history="1">
+        <w:r>
+          <w:rPr>
+            <w:rStyle w:val="Hyperlink"/>
+            <w:rFonts w:ascii="Arial" w:hAnsi="Arial" w:cs="Arial"/>
+            <w:sz w:val="24"/>
+            <w:szCs w:val="24"/>
+          </w:rPr>
+          <w:t>https://github.com/AdiMatam/Battery-Pybamm/tree/sei-pack</w:t>
+        </w:r>
+      </w:hyperlink>
+    </w:p>
+    <w:p>
+      <w:pPr>
+        <w:pStyle w:val="ListParagraph"/>
+        <w:numPr>
+          <w:ilvl w:val="1"/>
+          <w:numId w:val="7"/>
+        </w:numPr>
+        <w:rPr>
+          <w:rFonts w:ascii="Arial" w:hAnsi="Arial" w:cs="Arial"/>
+          <w:sz w:val="24"/>
+          <w:szCs w:val="24"/>
+        </w:rPr>
+      </w:pPr>
+      <w:r>
+        <w:rPr>
+          <w:rFonts w:ascii="Arial" w:hAnsi="Arial" w:cs="Arial"/>
+          <w:sz w:val="24"/>
+          <w:szCs w:val="24"/>
+        </w:rPr>
+        <w:t xml:space="preserve">Download repository as a ZIP file and extract to any </w:t>
+      </w:r>
+      <w:r>
+        <w:rPr>
+          <w:rFonts w:ascii="Arial" w:hAnsi="Arial" w:cs="Arial"/>
+          <w:sz w:val="24"/>
+          <w:szCs w:val="24"/>
+        </w:rPr>
+        <w:t>directory</w:t>
+      </w:r>
+      <w:r>
+        <w:rPr>
+          <w:rFonts w:ascii="Arial" w:hAnsi="Arial" w:cs="Arial"/>
+          <w:sz w:val="24"/>
+          <w:szCs w:val="24"/>
+        </w:rPr>
+        <w:t xml:space="preserve"> on your machine</w:t>
+      </w:r>
+    </w:p>
+    <w:p>
+      <w:pPr>
+        <w:jc w:val="center"/>
+        <w:rPr>
+          <w:rFonts w:ascii="Arial" w:hAnsi="Arial" w:cs="Arial"/>
+          <w:sz w:val="24"/>
+          <w:szCs w:val="24"/>
+        </w:rPr>
+      </w:pPr>
+      <w:r>
+        <w:rPr>
+          <w:rFonts w:ascii="Arial" w:hAnsi="Arial" w:cs="Arial"/>
+          <w:sz w:val="24"/>
+          <w:szCs w:val="24"/>
+        </w:rPr>
+        <w:drawing>
+          <wp:inline distT="0" distB="0" distL="0" distR="0" wp14:anchorId="15F12387" wp14:editId="427E0982">
+            <wp:extent cx="4081689" cy="2538845"/>
+            <wp:effectExtent l="0" t="0" r="0" b="0"/>
+            <wp:docPr id="1026053493" name="Picture 1"/>
+            <wp:cNvGraphicFramePr>
+              <a:graphicFrameLocks xmlns:a="http://schemas.openxmlformats.org/drawingml/2006/main" noChangeAspect="1"/>
+            </wp:cNvGraphicFramePr>
+            <a:graphic xmlns:a="http://schemas.openxmlformats.org/drawingml/2006/main">
+              <a:graphicData uri="http://schemas.openxmlformats.org/drawingml/2006/picture">
+                <pic:pic xmlns:pic="http://schemas.openxmlformats.org/drawingml/2006/picture">
+                  <pic:nvPicPr>
+                    <pic:cNvPr id="1026053493" name=""/>
+                    <pic:cNvPicPr/>
+                  </pic:nvPicPr>
+                  <pic:blipFill>
+                    <a:blip r:embed="rId6"/>
+                    <a:stretch>
+                      <a:fillRect/>
+                    </a:stretch>
+                  </pic:blipFill>
+                  <pic:spPr>
+                    <a:xfrm>
+                      <a:off x="0" y="0"/>
+                      <a:ext cx="4097013" cy="2548377"/>
+                    </a:xfrm>
+                    <a:prstGeom prst="rect">
+                      <a:avLst/>
+                    </a:prstGeom>
+                  </pic:spPr>
+                </pic:pic>
+              </a:graphicData>
+            </a:graphic>
+          </wp:inline>
+        </w:drawing>
+      </w:r>
+    </w:p>
+    <w:p>
+      <w:pPr>
+        <w:pStyle w:val="ListParagraph"/>
+        <w:numPr>
+          <w:ilvl w:val="0"/>
+          <w:numId w:val="8"/>
+        </w:numPr>
+        <w:rPr>
+          <w:rFonts w:ascii="Arial" w:hAnsi="Arial" w:cs="Arial"/>
+          <w:b/>
+          <w:bCs/>
+          <w:sz w:val="24"/>
+          <w:szCs w:val="24"/>
+        </w:rPr>
+      </w:pPr>
+      <w:r>
+        <w:rPr>
+          <w:rFonts w:ascii="Arial" w:hAnsi="Arial" w:cs="Arial"/>
+          <w:sz w:val="24"/>
+          <w:szCs w:val="24"/>
+        </w:rPr>
+        <w:t xml:space="preserve">Install VSCode: </w:t>
+      </w:r>
+      <w:hyperlink r:id="rId7" w:history="1">
+        <w:r>
+          <w:rPr>
+            <w:rStyle w:val="Hyperlink"/>
+            <w:rFonts w:ascii="Arial" w:hAnsi="Arial" w:cs="Arial"/>
+            <w:color w:val="auto"/>
+            <w:sz w:val="24"/>
+            <w:szCs w:val="24"/>
+          </w:rPr>
+          <w:t>https://code.visualstudio.com/</w:t>
+        </w:r>
+      </w:hyperlink>
+    </w:p>
+    <w:p>
+      <w:pPr>
+        <w:pStyle w:val="ListParagraph"/>
+        <w:numPr>
+          <w:ilvl w:val="1"/>
+          <w:numId w:val="8"/>
+        </w:numPr>
+        <w:rPr>
+          <w:rFonts w:ascii="Arial" w:hAnsi="Arial" w:cs="Arial"/>
+          <w:i/>
+          <w:iCs/>
+          <w:sz w:val="24"/>
+          <w:szCs w:val="24"/>
+        </w:rPr>
+      </w:pPr>
+      <w:r>
+        <w:rPr>
+          <w:rFonts w:ascii="Arial" w:hAnsi="Arial" w:cs="Arial"/>
+          <w:i/>
+          <w:iCs/>
+          <w:sz w:val="24"/>
+          <w:szCs w:val="24"/>
+        </w:rPr>
+        <w:t>Default installation settings</w:t>
+      </w:r>
+    </w:p>
+    <w:p>
+      <w:pPr>
+        <w:pStyle w:val="ListParagraph"/>
+        <w:numPr>
+          <w:ilvl w:val="0"/>
+          <w:numId w:val="8"/>
+        </w:numPr>
+        <w:rPr>
+          <w:rFonts w:ascii="Arial" w:hAnsi="Arial" w:cs="Arial"/>
+          <w:sz w:val="24"/>
+          <w:szCs w:val="24"/>
+        </w:rPr>
+      </w:pPr>
+      <w:r>
+        <w:rPr>
+          <w:rFonts w:ascii="Arial" w:hAnsi="Arial" w:cs="Arial"/>
+          <w:sz w:val="24"/>
+          <w:szCs w:val="24"/>
+        </w:rPr>
+        <w:t>Launch the editor and identify the column of icons on the left side (see pic below)</w:t>
+      </w:r>
+    </w:p>
+    <w:p>
+      <w:pPr>
+        <w:pStyle w:val="ListParagraph"/>
+        <w:numPr>
+          <w:ilvl w:val="0"/>
+          <w:numId w:val="8"/>
+        </w:numPr>
+        <w:rPr>
+          <w:rFonts w:ascii="Arial" w:hAnsi="Arial" w:cs="Arial"/>
+          <w:sz w:val="24"/>
+          <w:szCs w:val="24"/>
+        </w:rPr>
+      </w:pPr>
+      <w:r>
+        <w:rPr>
+          <w:rFonts w:ascii="Arial" w:hAnsi="Arial" w:cs="Arial"/>
+          <w:sz w:val="24"/>
+          <w:szCs w:val="24"/>
+        </w:rPr>
+        <w:t>Install Python extension</w:t>
+      </w:r>
+    </w:p>
+    <w:p>
+      <w:pPr>
+        <w:ind w:left="360"/>
+        <w:rPr>
+          <w:rFonts w:ascii="Arial" w:hAnsi="Arial" w:cs="Arial"/>
+          <w:sz w:val="24"/>
+          <w:szCs w:val="24"/>
+        </w:rPr>
+      </w:pPr>
+      <w:r>
+        <w:rPr>
+          <w:rFonts w:ascii="Arial" w:hAnsi="Arial" w:cs="Arial"/>
+          <w:sz w:val="24"/>
+          <w:szCs w:val="24"/>
+        </w:rPr>
+        <w:drawing>
+          <wp:inline distT="0" distB="0" distL="0" distR="0" wp14:anchorId="3F33755A" wp14:editId="3429E552">
+            <wp:extent cx="2459182" cy="2540579"/>
+            <wp:effectExtent l="0" t="0" r="0" b="0"/>
+            <wp:docPr id="325762752" name="Picture 1"/>
+            <wp:cNvGraphicFramePr>
+              <a:graphicFrameLocks xmlns:a="http://schemas.openxmlformats.org/drawingml/2006/main" noChangeAspect="1"/>
+            </wp:cNvGraphicFramePr>
+            <a:graphic xmlns:a="http://schemas.openxmlformats.org/drawingml/2006/main">
+              <a:graphicData uri="http://schemas.openxmlformats.org/drawingml/2006/picture">
+                <pic:pic xmlns:pic="http://schemas.openxmlformats.org/drawingml/2006/picture">
+                  <pic:nvPicPr>
+                    <pic:cNvPr id="325762752" name=""/>
+                    <pic:cNvPicPr/>
+                  </pic:nvPicPr>
+                  <pic:blipFill>
+                    <a:blip r:embed="rId8"/>
+                    <a:stretch>
+                      <a:fillRect/>
+                    </a:stretch>
+                  </pic:blipFill>
+                  <pic:spPr>
+                    <a:xfrm>
+                      <a:off x="0" y="0"/>
+                      <a:ext cx="2464447" cy="2546018"/>
+                    </a:xfrm>
+                    <a:prstGeom prst="rect">
+                      <a:avLst/>
+                    </a:prstGeom>
+                  </pic:spPr>
+                </pic:pic>
+              </a:graphicData>
+            </a:graphic>
+          </wp:inline>
+        </w:drawing>
+      </w:r>
+    </w:p>
+    <w:p>
+      <w:pPr>
+        <w:rPr>
+          <w:rFonts w:ascii="Arial" w:hAnsi="Arial" w:cs="Arial"/>
+          <w:sz w:val="24"/>
+          <w:szCs w:val="24"/>
+        </w:rPr>
+      </w:pPr>
+      <w:r>
+        <w:rPr>
+          <w:rFonts w:ascii="Arial" w:hAnsi="Arial" w:cs="Arial"/>
+          <w:sz w:val="24"/>
+          <w:szCs w:val="24"/>
+        </w:rPr>
+        <w:br w:type="page"/>
+      </w:r>
+    </w:p>
+    <w:p>
+      <w:pPr>
+        <w:pStyle w:val="ListParagraph"/>
+        <w:numPr>
+          <w:ilvl w:val="0"/>
+          <w:numId w:val="8"/>
+        </w:numPr>
+        <w:rPr>
+          <w:rFonts w:ascii="Arial" w:hAnsi="Arial" w:cs="Arial"/>
+          <w:sz w:val="24"/>
+          <w:szCs w:val="24"/>
+        </w:rPr>
+      </w:pPr>
+      <w:r>
+        <w:rPr>
+          <w:rFonts w:ascii="Arial" w:hAnsi="Arial" w:cs="Arial"/>
+          <w:sz w:val="24"/>
+          <w:szCs w:val="24"/>
+        </w:rPr>
+        <w:lastRenderedPageBreak/>
+        <w:t>Open the downloaded repository in VSCode</w:t>
+      </w:r>
+    </w:p>
+    <w:p>
+      <w:pPr>
+        <w:pStyle w:val="ListParagraph"/>
+        <w:ind w:left="1440"/>
+        <w:rPr>
+          <w:rFonts w:ascii="Arial" w:hAnsi="Arial" w:cs="Arial"/>
+          <w:sz w:val="24"/>
+          <w:szCs w:val="24"/>
+        </w:rPr>
+      </w:pPr>
+      <w:r>
+        <w:rPr>
+          <w:rFonts w:ascii="Arial" w:hAnsi="Arial" w:cs="Arial"/>
+          <w:sz w:val="24"/>
+          <w:szCs w:val="24"/>
+        </w:rPr>
+        <w:drawing>
+          <wp:inline distT="0" distB="0" distL="0" distR="0" wp14:anchorId="71B9430D" wp14:editId="74D07497">
+            <wp:extent cx="3113809" cy="2976416"/>
+            <wp:effectExtent l="0" t="0" r="0" b="0"/>
+            <wp:docPr id="1466764497" name="Picture 1"/>
+            <wp:cNvGraphicFramePr>
+              <a:graphicFrameLocks xmlns:a="http://schemas.openxmlformats.org/drawingml/2006/main" noChangeAspect="1"/>
+            </wp:cNvGraphicFramePr>
+            <a:graphic xmlns:a="http://schemas.openxmlformats.org/drawingml/2006/main">
+              <a:graphicData uri="http://schemas.openxmlformats.org/drawingml/2006/picture">
+                <pic:pic xmlns:pic="http://schemas.openxmlformats.org/drawingml/2006/picture">
+                  <pic:nvPicPr>
+                    <pic:cNvPr id="1466764497" name=""/>
+                    <pic:cNvPicPr/>
+                  </pic:nvPicPr>
+                  <pic:blipFill>
+                    <a:blip r:embed="rId9"/>
+                    <a:stretch>
+                      <a:fillRect/>
+                    </a:stretch>
+                  </pic:blipFill>
+                  <pic:spPr>
+                    <a:xfrm>
+                      <a:off x="0" y="0"/>
+                      <a:ext cx="3118651" cy="2981044"/>
+                    </a:xfrm>
+                    <a:prstGeom prst="rect">
+                      <a:avLst/>
+                    </a:prstGeom>
+                  </pic:spPr>
+                </pic:pic>
+              </a:graphicData>
+            </a:graphic>
+          </wp:inline>
+        </w:drawing>
+      </w:r>
+    </w:p>
+    <w:p>
+      <w:pPr>
+        <w:pStyle w:val="ListParagraph"/>
+        <w:ind w:left="1440"/>
+        <w:rPr>
+          <w:rFonts w:ascii="Arial" w:hAnsi="Arial" w:cs="Arial"/>
+          <w:sz w:val="24"/>
+          <w:szCs w:val="24"/>
+        </w:rPr>
+      </w:pPr>
+    </w:p>
+    <w:p>
+      <w:pPr>
+        <w:pStyle w:val="ListParagraph"/>
+        <w:numPr>
+          <w:ilvl w:val="1"/>
+          <w:numId w:val="8"/>
+        </w:numPr>
+        <w:rPr>
+          <w:rFonts w:ascii="Arial" w:hAnsi="Arial" w:cs="Arial"/>
+          <w:sz w:val="24"/>
+          <w:szCs w:val="24"/>
+        </w:rPr>
+      </w:pPr>
+      <w:r>
+        <w:rPr>
+          <w:rFonts w:ascii="Arial" w:hAnsi="Arial" w:cs="Arial"/>
+          <w:sz w:val="24"/>
+          <w:szCs w:val="24"/>
+        </w:rPr>
+        <w:t>A file explorer dialog will open when you select “Open Folder…”. Navigate to the FOLDER from Step 1 and click “Select Folder”</w:t>
+      </w:r>
+    </w:p>
+    <w:p>
+      <w:pPr>
+        <w:pStyle w:val="ListParagraph"/>
+        <w:ind w:left="1440"/>
+        <w:rPr>
+          <w:rFonts w:ascii="Arial" w:hAnsi="Arial" w:cs="Arial"/>
+          <w:sz w:val="24"/>
+          <w:szCs w:val="24"/>
+        </w:rPr>
+      </w:pPr>
+    </w:p>
+    <w:p>
+      <w:pPr>
+        <w:pStyle w:val="ListParagraph"/>
+        <w:numPr>
+          <w:ilvl w:val="0"/>
+          <w:numId w:val="8"/>
+        </w:numPr>
+        <w:rPr>
+          <w:rFonts w:ascii="Arial" w:hAnsi="Arial" w:cs="Arial"/>
+          <w:sz w:val="24"/>
+          <w:szCs w:val="24"/>
+        </w:rPr>
+      </w:pPr>
+      <w:r>
+        <w:rPr>
+          <w:rFonts w:ascii="Arial" w:hAnsi="Arial" w:cs="Arial"/>
+          <w:sz w:val="24"/>
+          <w:szCs w:val="24"/>
+        </w:rPr>
+        <w:t>You should see something like this:</w:t>
+      </w:r>
+    </w:p>
+    <w:p>
+      <w:pPr>
+        <w:ind w:left="360"/>
+        <w:rPr>
+          <w:rFonts w:ascii="Arial" w:hAnsi="Arial" w:cs="Arial"/>
+          <w:sz w:val="24"/>
+          <w:szCs w:val="24"/>
+        </w:rPr>
+      </w:pPr>
+      <w:r>
+        <w:rPr>
+          <w:rFonts w:ascii="Arial" w:hAnsi="Arial" w:cs="Arial"/>
+          <w:sz w:val="24"/>
+          <w:szCs w:val="24"/>
+        </w:rPr>
+        <w:drawing>
+          <wp:inline distT="0" distB="0" distL="0" distR="0" wp14:anchorId="00D841ED" wp14:editId="514A1C22">
+            <wp:extent cx="5943600" cy="3295015"/>
+            <wp:effectExtent l="0" t="0" r="0" b="635"/>
+            <wp:docPr id="431275071" name="Picture 1"/>
+            <wp:cNvGraphicFramePr>
+              <a:graphicFrameLocks xmlns:a="http://schemas.openxmlformats.org/drawingml/2006/main" noChangeAspect="1"/>
+            </wp:cNvGraphicFramePr>
+            <a:graphic xmlns:a="http://schemas.openxmlformats.org/drawingml/2006/main">
+              <a:graphicData uri="http://schemas.openxmlformats.org/drawingml/2006/picture">
+                <pic:pic xmlns:pic="http://schemas.openxmlformats.org/drawingml/2006/picture">
+                  <pic:nvPicPr>
+                    <pic:cNvPr id="431275071" name=""/>
+                    <pic:cNvPicPr/>
+                  </pic:nvPicPr>
+                  <pic:blipFill>
+                    <a:blip r:embed="rId10"/>
+                    <a:stretch>
+                      <a:fillRect/>
+                    </a:stretch>
+                  </pic:blipFill>
+                  <pic:spPr>
+                    <a:xfrm>
+                      <a:off x="0" y="0"/>
+                      <a:ext cx="5943600" cy="3295015"/>
+                    </a:xfrm>
+                    <a:prstGeom prst="rect">
+                      <a:avLst/>
+                    </a:prstGeom>
+                  </pic:spPr>
+                </pic:pic>
+              </a:graphicData>
+            </a:graphic>
+          </wp:inline>
+        </w:drawing>
+      </w:r>
+    </w:p>
+    <w:p>
+      <w:pPr>
+        <w:ind w:left="360"/>
+        <w:rPr>
+          <w:rFonts w:ascii="Arial" w:hAnsi="Arial" w:cs="Arial"/>
+          <w:sz w:val="24"/>
+          <w:szCs w:val="24"/>
+        </w:rPr>
+      </w:pPr>
+      <w:r>
+        <w:rPr>
+          <w:rFonts w:ascii="Arial" w:hAnsi="Arial" w:cs="Arial"/>
+          <w:sz w:val="24"/>
+          <w:szCs w:val="24"/>
+        </w:rPr>
+        <w:t>You MAY have to click on the orange circle to see the list-out of files in this directory.</w:t>
+      </w:r>
+    </w:p>
+    <w:p>
+      <w:pPr>
+        <w:pStyle w:val="ListParagraph"/>
+        <w:numPr>
+          <w:ilvl w:val="0"/>
+          <w:numId w:val="8"/>
+        </w:numPr>
+        <w:rPr>
+          <w:rFonts w:ascii="Arial" w:hAnsi="Arial" w:cs="Arial"/>
+          <w:sz w:val="24"/>
+          <w:szCs w:val="24"/>
+        </w:rPr>
+      </w:pPr>
+      <w:r>
+        <w:rPr>
+          <w:rFonts w:ascii="Arial" w:hAnsi="Arial" w:cs="Arial"/>
+          <w:sz w:val="24"/>
+          <w:szCs w:val="24"/>
+        </w:rPr>
+        <w:lastRenderedPageBreak/>
+        <w:t>Press CTRL + ~. This is the button to the left of the 1 key. A terminal window will appear, run the following:</w:t>
+      </w:r>
+    </w:p>
+    <w:p>
+      <w:pPr>
+        <w:pStyle w:val="ListParagraph"/>
+        <w:numPr>
+          <w:ilvl w:val="1"/>
+          <w:numId w:val="8"/>
+        </w:numPr>
+        <w:rPr>
+          <w:rFonts w:ascii="Consolas" w:hAnsi="Consolas" w:cs="Arial"/>
+          <w:b/>
+          <w:bCs/>
+          <w:sz w:val="24"/>
+          <w:szCs w:val="24"/>
+        </w:rPr>
+      </w:pPr>
+      <w:r>
+        <w:rPr>
+          <w:rFonts w:ascii="Consolas" w:hAnsi="Consolas" w:cs="Arial"/>
+          <w:b/>
+          <w:bCs/>
+          <w:sz w:val="24"/>
+          <w:szCs w:val="24"/>
+        </w:rPr>
+        <w:t>pip install -r requirements.txt</w:t>
+      </w:r>
+    </w:p>
+    <w:p>
+      <w:pPr>
+        <w:pStyle w:val="ListParagraph"/>
+        <w:numPr>
+          <w:ilvl w:val="1"/>
+          <w:numId w:val="8"/>
+        </w:numPr>
+        <w:rPr>
+          <w:rFonts w:ascii="Consolas" w:hAnsi="Consolas" w:cs="Arial"/>
+          <w:b/>
+          <w:bCs/>
+          <w:sz w:val="24"/>
+          <w:szCs w:val="24"/>
+        </w:rPr>
+      </w:pPr>
+      <w:r>
+        <w:rPr>
+          <w:rFonts w:ascii="Consolas" w:hAnsi="Consolas" w:cs="Arial"/>
+          <w:b/>
+          <w:bCs/>
+          <w:sz w:val="24"/>
+          <w:szCs w:val="24"/>
+        </w:rPr>
+        <w:t>python mainmodel.py</w:t>
+      </w:r>
+    </w:p>
+    <w:p>
+      <w:pPr>
+        <w:rPr>
+          <w:rFonts w:ascii="Arial" w:hAnsi="Arial" w:cs="Arial"/>
+          <w:sz w:val="24"/>
+          <w:szCs w:val="24"/>
+        </w:rPr>
+      </w:pPr>
+    </w:p>
+    <w:p>
+      <w:pPr>
+        <w:rPr>
+          <w:rFonts w:ascii="Consolas" w:hAnsi="Consolas" w:cs="Arial"/>
+          <w:b/>
+          <w:bCs/>
+          <w:color w:val="FF0000"/>
+          <w:sz w:val="24"/>
+          <w:szCs w:val="24"/>
+          <w:u w:val="single"/>
+        </w:rPr>
+      </w:pPr>
+      <w:r>
+        <w:rPr>
+          <w:rFonts w:ascii="Arial" w:hAnsi="Arial" w:cs="Arial"/>
+          <w:b/>
+          <w:bCs/>
+          <w:sz w:val="24"/>
+          <w:szCs w:val="24"/>
+          <w:u w:val="single"/>
+        </w:rPr>
+        <w:t>MAIN FILES (That concern running the sim)</w:t>
       </w:r>
     </w:p>
     <w:p>
@@ -214,25 +866,7 @@
           <w:sz w:val="24"/>
           <w:szCs w:val="24"/>
         </w:rPr>
-        <w:t>cell-level parameters (see ‘</w:t>
-      </w:r>
-      <w:proofErr w:type="spellStart"/>
-      <w:r>
-        <w:rPr>
-          <w:rFonts w:ascii="Arial" w:hAnsi="Arial" w:cs="Arial"/>
-          <w:sz w:val="24"/>
-          <w:szCs w:val="24"/>
-        </w:rPr>
-        <w:t>VariedParameter</w:t>
-      </w:r>
-      <w:proofErr w:type="spellEnd"/>
-      <w:r>
-        <w:rPr>
-          <w:rFonts w:ascii="Arial" w:hAnsi="Arial" w:cs="Arial"/>
-          <w:sz w:val="24"/>
-          <w:szCs w:val="24"/>
-        </w:rPr>
-        <w:t>’)</w:t>
+        <w:t>cell-level parameters (see ‘VariedParameter’)</w:t>
       </w:r>
     </w:p>
     <w:p>
@@ -256,47 +890,7 @@
           <w:szCs w:val="24"/>
           <w:highlight w:val="yellow"/>
         </w:rPr>
-        <w:t xml:space="preserve">POS_ELEC_POROSITY   = </w:t>
-      </w:r>
-      <w:proofErr w:type="spellStart"/>
-      <w:r>
-        <w:rPr>
-          <w:rFonts w:ascii="Consolas" w:hAnsi="Consolas" w:cs="Arial"/>
-          <w:sz w:val="24"/>
-          <w:szCs w:val="24"/>
-          <w:highlight w:val="yellow"/>
-        </w:rPr>
-        <w:t>VariatedParameter.from_</w:t>
-      </w:r>
-      <w:proofErr w:type="gramStart"/>
-      <w:r>
-        <w:rPr>
-          <w:rFonts w:ascii="Consolas" w:hAnsi="Consolas" w:cs="Arial"/>
-          <w:sz w:val="24"/>
-          <w:szCs w:val="24"/>
-          <w:highlight w:val="yellow"/>
-        </w:rPr>
-        <w:t>percent</w:t>
-      </w:r>
-      <w:proofErr w:type="spellEnd"/>
-      <w:r>
-        <w:rPr>
-          <w:rFonts w:ascii="Consolas" w:hAnsi="Consolas" w:cs="Arial"/>
-          <w:sz w:val="24"/>
-          <w:szCs w:val="24"/>
-          <w:highlight w:val="yellow"/>
-        </w:rPr>
-        <w:t>(</w:t>
-      </w:r>
-      <w:proofErr w:type="gramEnd"/>
-      <w:r>
-        <w:rPr>
-          <w:rFonts w:ascii="Consolas" w:hAnsi="Consolas" w:cs="Arial"/>
-          <w:sz w:val="24"/>
-          <w:szCs w:val="24"/>
-          <w:highlight w:val="yellow"/>
-        </w:rPr>
-        <w:t xml:space="preserve">0.50, 5)   </w:t>
+        <w:t xml:space="preserve">POS_ELEC_POROSITY   = VariatedParameter.from_percent(0.50, 5)   </w:t>
       </w:r>
     </w:p>
     <w:p>
@@ -344,18 +938,42 @@
         </w:rPr>
         <w:t xml:space="preserve"> </w:t>
       </w:r>
-      <w:r>
-        <w:rPr>
-          <w:rFonts w:ascii="Arial" w:eastAsiaTheme="minorEastAsia" w:hAnsi="Arial" w:cs="Arial"/>
+    </w:p>
+    <w:p>
+      <w:pPr>
+        <w:ind w:left="1440"/>
+        <w:rPr>
+          <w:rFonts w:ascii="Arial" w:hAnsi="Arial" w:cs="Arial"/>
           <w:i/>
-          <w:sz w:val="24"/>
-          <w:szCs w:val="24"/>
-        </w:rPr>
-        <w:br w:type="page"/>
-      </w:r>
-    </w:p>
-    <w:p>
-      <w:pPr>
+          <w:iCs/>
+          <w:sz w:val="24"/>
+          <w:szCs w:val="24"/>
+        </w:rPr>
+      </w:pPr>
+    </w:p>
+    <w:p>
+      <w:pPr>
+        <w:ind w:left="1440"/>
+        <w:rPr>
+          <w:rFonts w:ascii="Arial" w:hAnsi="Arial" w:cs="Arial"/>
+          <w:i/>
+          <w:iCs/>
+          <w:sz w:val="24"/>
+          <w:szCs w:val="24"/>
+        </w:rPr>
+      </w:pPr>
+    </w:p>
+    <w:p>
+      <w:pPr>
+        <w:rPr>
+          <w:rFonts w:ascii="Arial" w:hAnsi="Arial" w:cs="Arial"/>
+          <w:i/>
+          <w:iCs/>
+          <w:sz w:val="24"/>
+          <w:szCs w:val="24"/>
+        </w:rPr>
+      </w:pPr>
+      <w:r>
         <w:rPr>
           <w:rFonts w:ascii="Arial" w:eastAsiaTheme="minorEastAsia" w:hAnsi="Arial" w:cs="Arial"/>
           <w:b/>
@@ -365,33 +983,7 @@
           <w:szCs w:val="24"/>
           <w:u w:val="single"/>
         </w:rPr>
-      </w:pPr>
-      <w:proofErr w:type="gramStart"/>
-      <w:r>
-        <w:rPr>
-          <w:rFonts w:ascii="Arial" w:eastAsiaTheme="minorEastAsia" w:hAnsi="Arial" w:cs="Arial"/>
-          <w:b/>
-          <w:bCs/>
-          <w:iCs/>
-          <w:sz w:val="24"/>
-          <w:szCs w:val="24"/>
-          <w:u w:val="single"/>
-        </w:rPr>
-        <w:lastRenderedPageBreak/>
-        <w:t>Top Down</w:t>
-      </w:r>
-      <w:proofErr w:type="gramEnd"/>
-      <w:r>
-        <w:rPr>
-          <w:rFonts w:ascii="Arial" w:eastAsiaTheme="minorEastAsia" w:hAnsi="Arial" w:cs="Arial"/>
-          <w:b/>
-          <w:bCs/>
-          <w:iCs/>
-          <w:sz w:val="24"/>
-          <w:szCs w:val="24"/>
-          <w:u w:val="single"/>
-        </w:rPr>
-        <w:t xml:space="preserve"> Look:</w:t>
+        <w:t>Top Down Look:</w:t>
       </w:r>
     </w:p>
     <w:p>
@@ -533,43 +1125,7 @@
           <w:sz w:val="24"/>
           <w:szCs w:val="24"/>
         </w:rPr>
-        <w:t xml:space="preserve">Couples 2 </w:t>
-      </w:r>
-      <w:proofErr w:type="spellStart"/>
-      <w:r>
-        <w:rPr>
-          <w:rFonts w:ascii="Arial" w:hAnsi="Arial" w:cs="Arial"/>
-          <w:sz w:val="24"/>
-          <w:szCs w:val="24"/>
-        </w:rPr>
-        <w:t>Single_Particles</w:t>
-      </w:r>
-      <w:proofErr w:type="spellEnd"/>
-      <w:r>
-        <w:rPr>
-          <w:rFonts w:ascii="Arial" w:hAnsi="Arial" w:cs="Arial"/>
-          <w:sz w:val="24"/>
-          <w:szCs w:val="24"/>
-        </w:rPr>
-        <w:t xml:space="preserve"> (which </w:t>
-      </w:r>
-      <w:proofErr w:type="spellStart"/>
-      <w:r>
-        <w:rPr>
-          <w:rFonts w:ascii="Arial" w:hAnsi="Arial" w:cs="Arial"/>
-          <w:sz w:val="24"/>
-          <w:szCs w:val="24"/>
-        </w:rPr>
-        <w:t>consistute</w:t>
-      </w:r>
-      <w:proofErr w:type="spellEnd"/>
-      <w:r>
-        <w:rPr>
-          <w:rFonts w:ascii="Arial" w:hAnsi="Arial" w:cs="Arial"/>
-          <w:sz w:val="24"/>
-          <w:szCs w:val="24"/>
-        </w:rPr>
-        <w:t xml:space="preserve"> one ‘Cell’) </w:t>
+        <w:t xml:space="preserve">Couples 2 Single_Particles (which consistute one ‘Cell’) </w:t>
       </w:r>
     </w:p>
     <w:p>
@@ -751,187 +1307,6 @@
           <w:szCs w:val="24"/>
         </w:rPr>
         <w:t xml:space="preserve">Note that this program can be run standalone to validate the ‘charge’ / ‘discharge’ of a single particle. </w:t>
-      </w:r>
-    </w:p>
-    <w:p>
-      <w:pPr>
-        <w:rPr>
-          <w:rFonts w:ascii="Arial" w:eastAsiaTheme="minorEastAsia" w:hAnsi="Arial" w:cs="Arial"/>
-          <w:b/>
-          <w:bCs/>
-          <w:iCs/>
-          <w:sz w:val="24"/>
-          <w:szCs w:val="24"/>
-          <w:u w:val="single"/>
-        </w:rPr>
-      </w:pPr>
-    </w:p>
-    <w:p>
-      <w:pPr>
-        <w:rPr>
-          <w:rFonts w:ascii="Arial" w:eastAsiaTheme="minorEastAsia" w:hAnsi="Arial" w:cs="Arial"/>
-          <w:i/>
-          <w:sz w:val="24"/>
-          <w:szCs w:val="24"/>
-        </w:rPr>
-      </w:pPr>
-    </w:p>
-    <w:p>
-      <w:pPr>
-        <w:ind w:firstLine="720"/>
-        <w:rPr>
-          <w:rFonts w:ascii="Arial" w:hAnsi="Arial" w:cs="Arial"/>
-          <w:sz w:val="24"/>
-          <w:szCs w:val="24"/>
-        </w:rPr>
-      </w:pPr>
-    </w:p>
-    <w:p>
-      <w:pPr>
-        <w:rPr>
-          <w:rFonts w:ascii="Arial" w:hAnsi="Arial" w:cs="Arial"/>
-          <w:b/>
-          <w:bCs/>
-          <w:sz w:val="24"/>
-          <w:szCs w:val="24"/>
-        </w:rPr>
-      </w:pPr>
-    </w:p>
-    <w:p>
-      <w:pPr>
-        <w:rPr>
-          <w:rFonts w:ascii="Arial" w:hAnsi="Arial" w:cs="Arial"/>
-          <w:b/>
-          <w:bCs/>
-          <w:sz w:val="24"/>
-          <w:szCs w:val="24"/>
-        </w:rPr>
-      </w:pPr>
-      <w:r>
-        <w:rPr>
-          <w:rFonts w:ascii="Arial" w:hAnsi="Arial" w:cs="Arial"/>
-          <w:b/>
-          <w:bCs/>
-          <w:sz w:val="24"/>
-          <w:szCs w:val="24"/>
-        </w:rPr>
-        <w:br w:type="page"/>
-      </w:r>
-    </w:p>
-    <w:p>
-      <w:pPr>
-        <w:rPr>
-          <w:rFonts w:ascii="Arial" w:hAnsi="Arial" w:cs="Arial"/>
-          <w:b/>
-          <w:bCs/>
-          <w:sz w:val="24"/>
-          <w:szCs w:val="24"/>
-        </w:rPr>
-      </w:pPr>
-      <w:r>
-        <w:rPr>
-          <w:rFonts w:ascii="Arial" w:hAnsi="Arial" w:cs="Arial"/>
-          <w:b/>
-          <w:bCs/>
-          <w:sz w:val="24"/>
-          <w:szCs w:val="24"/>
-        </w:rPr>
-        <w:lastRenderedPageBreak/>
-        <w:t>S</w:t>
-      </w:r>
-      <w:r>
-        <w:rPr>
-          <w:rFonts w:ascii="Arial" w:hAnsi="Arial" w:cs="Arial"/>
-          <w:b/>
-          <w:bCs/>
-          <w:sz w:val="24"/>
-          <w:szCs w:val="24"/>
-        </w:rPr>
-        <w:t>ome Footnotes</w:t>
-      </w:r>
-      <w:r>
-        <w:rPr>
-          <w:rFonts w:ascii="Arial" w:hAnsi="Arial" w:cs="Arial"/>
-          <w:b/>
-          <w:bCs/>
-          <w:sz w:val="24"/>
-          <w:szCs w:val="24"/>
-        </w:rPr>
-        <w:t>:</w:t>
-      </w:r>
-    </w:p>
-    <w:p>
-      <w:pPr>
-        <w:pStyle w:val="ListParagraph"/>
-        <w:numPr>
-          <w:ilvl w:val="0"/>
-          <w:numId w:val="2"/>
-        </w:numPr>
-        <w:rPr>
-          <w:rFonts w:ascii="Arial" w:hAnsi="Arial" w:cs="Arial"/>
-          <w:sz w:val="24"/>
-          <w:szCs w:val="24"/>
-        </w:rPr>
-      </w:pPr>
-      <w:r>
-        <w:rPr>
-          <w:rFonts w:ascii="Arial" w:hAnsi="Arial" w:cs="Arial"/>
-          <w:sz w:val="24"/>
-          <w:szCs w:val="24"/>
-        </w:rPr>
-        <w:t>This repository/API for pack-modeling is meant to be parameter-</w:t>
-      </w:r>
-      <w:r>
-        <w:rPr>
-          <w:rFonts w:ascii="Arial" w:hAnsi="Arial" w:cs="Arial"/>
-          <w:sz w:val="24"/>
-          <w:szCs w:val="24"/>
-        </w:rPr>
-        <w:t xml:space="preserve">set-agnostic. We are using ‘Marquis-2019’ – a set provided by </w:t>
-      </w:r>
-      <w:proofErr w:type="spellStart"/>
-      <w:r>
-        <w:rPr>
-          <w:rFonts w:ascii="Arial" w:hAnsi="Arial" w:cs="Arial"/>
-          <w:sz w:val="24"/>
-          <w:szCs w:val="24"/>
-        </w:rPr>
-        <w:t>PyBAMM</w:t>
-      </w:r>
-      <w:proofErr w:type="spellEnd"/>
-      <w:r>
-        <w:rPr>
-          <w:rFonts w:ascii="Arial" w:hAnsi="Arial" w:cs="Arial"/>
-          <w:sz w:val="24"/>
-          <w:szCs w:val="24"/>
-        </w:rPr>
-        <w:t xml:space="preserve"> for Li-Ion coin cells. </w:t>
-      </w:r>
-      <w:r>
-        <w:rPr>
-          <w:rFonts w:ascii="Arial" w:hAnsi="Arial" w:cs="Arial"/>
-          <w:sz w:val="24"/>
-          <w:szCs w:val="24"/>
-        </w:rPr>
-        <w:t xml:space="preserve">Results from my code have been cross-checked by </w:t>
-      </w:r>
-      <w:proofErr w:type="spellStart"/>
-      <w:r>
-        <w:rPr>
-          <w:rFonts w:ascii="Arial" w:hAnsi="Arial" w:cs="Arial"/>
-          <w:sz w:val="24"/>
-          <w:szCs w:val="24"/>
-        </w:rPr>
-        <w:t>PyBAMM’s</w:t>
-      </w:r>
-      <w:proofErr w:type="spellEnd"/>
-      <w:r>
-        <w:rPr>
-          <w:rFonts w:ascii="Arial" w:hAnsi="Arial" w:cs="Arial"/>
-          <w:sz w:val="24"/>
-          <w:szCs w:val="24"/>
-        </w:rPr>
-        <w:t xml:space="preserve"> simulation output (for this parameter set). We can potentially validate against other sets to ensure robustness.</w:t>
       </w:r>
     </w:p>
     <w:sectPr>
@@ -1174,6 +1549,186 @@
     </w:lvl>
   </w:abstractNum>
   <w:abstractNum w:abstractNumId="2" w15:restartNumberingAfterBreak="0">
+    <w:nsid w:val="16F13DBF"/>
+    <w:multiLevelType w:val="hybridMultilevel"/>
+    <w:tmpl w:val="FE605A36"/>
+    <w:lvl w:ilvl="0" w:tplc="0409000F">
+      <w:start w:val="1"/>
+      <w:numFmt w:val="decimal"/>
+      <w:lvlText w:val="%1."/>
+      <w:lvlJc w:val="left"/>
+      <w:pPr>
+        <w:ind w:left="720" w:hanging="360"/>
+      </w:pPr>
+      <w:rPr>
+        <w:rFonts w:hint="default"/>
+      </w:rPr>
+    </w:lvl>
+    <w:lvl w:ilvl="1" w:tplc="04090019" w:tentative="1">
+      <w:start w:val="1"/>
+      <w:numFmt w:val="lowerLetter"/>
+      <w:lvlText w:val="%2."/>
+      <w:lvlJc w:val="left"/>
+      <w:pPr>
+        <w:ind w:left="1440" w:hanging="360"/>
+      </w:pPr>
+    </w:lvl>
+    <w:lvl w:ilvl="2" w:tplc="0409001B" w:tentative="1">
+      <w:start w:val="1"/>
+      <w:numFmt w:val="lowerRoman"/>
+      <w:lvlText w:val="%3."/>
+      <w:lvlJc w:val="right"/>
+      <w:pPr>
+        <w:ind w:left="2160" w:hanging="180"/>
+      </w:pPr>
+    </w:lvl>
+    <w:lvl w:ilvl="3" w:tplc="0409000F" w:tentative="1">
+      <w:start w:val="1"/>
+      <w:numFmt w:val="decimal"/>
+      <w:lvlText w:val="%4."/>
+      <w:lvlJc w:val="left"/>
+      <w:pPr>
+        <w:ind w:left="2880" w:hanging="360"/>
+      </w:pPr>
+    </w:lvl>
+    <w:lvl w:ilvl="4" w:tplc="04090019" w:tentative="1">
+      <w:start w:val="1"/>
+      <w:numFmt w:val="lowerLetter"/>
+      <w:lvlText w:val="%5."/>
+      <w:lvlJc w:val="left"/>
+      <w:pPr>
+        <w:ind w:left="3600" w:hanging="360"/>
+      </w:pPr>
+    </w:lvl>
+    <w:lvl w:ilvl="5" w:tplc="0409001B" w:tentative="1">
+      <w:start w:val="1"/>
+      <w:numFmt w:val="lowerRoman"/>
+      <w:lvlText w:val="%6."/>
+      <w:lvlJc w:val="right"/>
+      <w:pPr>
+        <w:ind w:left="4320" w:hanging="180"/>
+      </w:pPr>
+    </w:lvl>
+    <w:lvl w:ilvl="6" w:tplc="0409000F" w:tentative="1">
+      <w:start w:val="1"/>
+      <w:numFmt w:val="decimal"/>
+      <w:lvlText w:val="%7."/>
+      <w:lvlJc w:val="left"/>
+      <w:pPr>
+        <w:ind w:left="5040" w:hanging="360"/>
+      </w:pPr>
+    </w:lvl>
+    <w:lvl w:ilvl="7" w:tplc="04090019" w:tentative="1">
+      <w:start w:val="1"/>
+      <w:numFmt w:val="lowerLetter"/>
+      <w:lvlText w:val="%8."/>
+      <w:lvlJc w:val="left"/>
+      <w:pPr>
+        <w:ind w:left="5760" w:hanging="360"/>
+      </w:pPr>
+    </w:lvl>
+    <w:lvl w:ilvl="8" w:tplc="0409001B" w:tentative="1">
+      <w:start w:val="1"/>
+      <w:numFmt w:val="lowerRoman"/>
+      <w:lvlText w:val="%9."/>
+      <w:lvlJc w:val="right"/>
+      <w:pPr>
+        <w:ind w:left="6480" w:hanging="180"/>
+      </w:pPr>
+    </w:lvl>
+  </w:abstractNum>
+  <w:abstractNum w:abstractNumId="3" w15:restartNumberingAfterBreak="0">
+    <w:nsid w:val="27E94003"/>
+    <w:multiLevelType w:val="hybridMultilevel"/>
+    <w:tmpl w:val="B32C118E"/>
+    <w:lvl w:ilvl="0" w:tplc="FFFFFFFF">
+      <w:start w:val="1"/>
+      <w:numFmt w:val="decimal"/>
+      <w:lvlText w:val="%1."/>
+      <w:lvlJc w:val="left"/>
+      <w:pPr>
+        <w:ind w:left="720" w:hanging="360"/>
+      </w:pPr>
+      <w:rPr>
+        <w:rFonts w:ascii="Arial" w:hAnsi="Arial" w:hint="default"/>
+        <w:b w:val="0"/>
+        <w:color w:val="auto"/>
+      </w:rPr>
+    </w:lvl>
+    <w:lvl w:ilvl="1" w:tplc="FFFFFFFF">
+      <w:start w:val="1"/>
+      <w:numFmt w:val="lowerLetter"/>
+      <w:lvlText w:val="%2."/>
+      <w:lvlJc w:val="left"/>
+      <w:pPr>
+        <w:ind w:left="1440" w:hanging="360"/>
+      </w:pPr>
+    </w:lvl>
+    <w:lvl w:ilvl="2" w:tplc="FFFFFFFF" w:tentative="1">
+      <w:start w:val="1"/>
+      <w:numFmt w:val="lowerRoman"/>
+      <w:lvlText w:val="%3."/>
+      <w:lvlJc w:val="right"/>
+      <w:pPr>
+        <w:ind w:left="2160" w:hanging="180"/>
+      </w:pPr>
+    </w:lvl>
+    <w:lvl w:ilvl="3" w:tplc="FFFFFFFF" w:tentative="1">
+      <w:start w:val="1"/>
+      <w:numFmt w:val="decimal"/>
+      <w:lvlText w:val="%4."/>
+      <w:lvlJc w:val="left"/>
+      <w:pPr>
+        <w:ind w:left="2880" w:hanging="360"/>
+      </w:pPr>
+    </w:lvl>
+    <w:lvl w:ilvl="4" w:tplc="FFFFFFFF" w:tentative="1">
+      <w:start w:val="1"/>
+      <w:numFmt w:val="lowerLetter"/>
+      <w:lvlText w:val="%5."/>
+      <w:lvlJc w:val="left"/>
+      <w:pPr>
+        <w:ind w:left="3600" w:hanging="360"/>
+      </w:pPr>
+    </w:lvl>
+    <w:lvl w:ilvl="5" w:tplc="FFFFFFFF" w:tentative="1">
+      <w:start w:val="1"/>
+      <w:numFmt w:val="lowerRoman"/>
+      <w:lvlText w:val="%6."/>
+      <w:lvlJc w:val="right"/>
+      <w:pPr>
+        <w:ind w:left="4320" w:hanging="180"/>
+      </w:pPr>
+    </w:lvl>
+    <w:lvl w:ilvl="6" w:tplc="FFFFFFFF" w:tentative="1">
+      <w:start w:val="1"/>
+      <w:numFmt w:val="decimal"/>
+      <w:lvlText w:val="%7."/>
+      <w:lvlJc w:val="left"/>
+      <w:pPr>
+        <w:ind w:left="5040" w:hanging="360"/>
+      </w:pPr>
+    </w:lvl>
+    <w:lvl w:ilvl="7" w:tplc="FFFFFFFF" w:tentative="1">
+      <w:start w:val="1"/>
+      <w:numFmt w:val="lowerLetter"/>
+      <w:lvlText w:val="%8."/>
+      <w:lvlJc w:val="left"/>
+      <w:pPr>
+        <w:ind w:left="5760" w:hanging="360"/>
+      </w:pPr>
+    </w:lvl>
+    <w:lvl w:ilvl="8" w:tplc="FFFFFFFF" w:tentative="1">
+      <w:start w:val="1"/>
+      <w:numFmt w:val="lowerRoman"/>
+      <w:lvlText w:val="%9."/>
+      <w:lvlJc w:val="right"/>
+      <w:pPr>
+        <w:ind w:left="6480" w:hanging="180"/>
+      </w:pPr>
+    </w:lvl>
+  </w:abstractNum>
+  <w:abstractNum w:abstractNumId="4" w15:restartNumberingAfterBreak="0">
     <w:nsid w:val="43C77817"/>
     <w:multiLevelType w:val="hybridMultilevel"/>
     <w:tmpl w:val="73B202D6"/>
@@ -1262,7 +1817,98 @@
       </w:pPr>
     </w:lvl>
   </w:abstractNum>
-  <w:abstractNum w:abstractNumId="3" w15:restartNumberingAfterBreak="0">
+  <w:abstractNum w:abstractNumId="5" w15:restartNumberingAfterBreak="0">
+    <w:nsid w:val="4C17533D"/>
+    <w:multiLevelType w:val="hybridMultilevel"/>
+    <w:tmpl w:val="B32C118E"/>
+    <w:lvl w:ilvl="0" w:tplc="E34C9FA2">
+      <w:start w:val="1"/>
+      <w:numFmt w:val="decimal"/>
+      <w:lvlText w:val="%1."/>
+      <w:lvlJc w:val="left"/>
+      <w:pPr>
+        <w:ind w:left="720" w:hanging="360"/>
+      </w:pPr>
+      <w:rPr>
+        <w:rFonts w:ascii="Arial" w:hAnsi="Arial" w:hint="default"/>
+        <w:b w:val="0"/>
+        <w:color w:val="auto"/>
+      </w:rPr>
+    </w:lvl>
+    <w:lvl w:ilvl="1" w:tplc="04090019">
+      <w:start w:val="1"/>
+      <w:numFmt w:val="lowerLetter"/>
+      <w:lvlText w:val="%2."/>
+      <w:lvlJc w:val="left"/>
+      <w:pPr>
+        <w:ind w:left="1440" w:hanging="360"/>
+      </w:pPr>
+    </w:lvl>
+    <w:lvl w:ilvl="2" w:tplc="0409001B" w:tentative="1">
+      <w:start w:val="1"/>
+      <w:numFmt w:val="lowerRoman"/>
+      <w:lvlText w:val="%3."/>
+      <w:lvlJc w:val="right"/>
+      <w:pPr>
+        <w:ind w:left="2160" w:hanging="180"/>
+      </w:pPr>
+    </w:lvl>
+    <w:lvl w:ilvl="3" w:tplc="0409000F" w:tentative="1">
+      <w:start w:val="1"/>
+      <w:numFmt w:val="decimal"/>
+      <w:lvlText w:val="%4."/>
+      <w:lvlJc w:val="left"/>
+      <w:pPr>
+        <w:ind w:left="2880" w:hanging="360"/>
+      </w:pPr>
+    </w:lvl>
+    <w:lvl w:ilvl="4" w:tplc="04090019" w:tentative="1">
+      <w:start w:val="1"/>
+      <w:numFmt w:val="lowerLetter"/>
+      <w:lvlText w:val="%5."/>
+      <w:lvlJc w:val="left"/>
+      <w:pPr>
+        <w:ind w:left="3600" w:hanging="360"/>
+      </w:pPr>
+    </w:lvl>
+    <w:lvl w:ilvl="5" w:tplc="0409001B" w:tentative="1">
+      <w:start w:val="1"/>
+      <w:numFmt w:val="lowerRoman"/>
+      <w:lvlText w:val="%6."/>
+      <w:lvlJc w:val="right"/>
+      <w:pPr>
+        <w:ind w:left="4320" w:hanging="180"/>
+      </w:pPr>
+    </w:lvl>
+    <w:lvl w:ilvl="6" w:tplc="0409000F" w:tentative="1">
+      <w:start w:val="1"/>
+      <w:numFmt w:val="decimal"/>
+      <w:lvlText w:val="%7."/>
+      <w:lvlJc w:val="left"/>
+      <w:pPr>
+        <w:ind w:left="5040" w:hanging="360"/>
+      </w:pPr>
+    </w:lvl>
+    <w:lvl w:ilvl="7" w:tplc="04090019" w:tentative="1">
+      <w:start w:val="1"/>
+      <w:numFmt w:val="lowerLetter"/>
+      <w:lvlText w:val="%8."/>
+      <w:lvlJc w:val="left"/>
+      <w:pPr>
+        <w:ind w:left="5760" w:hanging="360"/>
+      </w:pPr>
+    </w:lvl>
+    <w:lvl w:ilvl="8" w:tplc="0409001B" w:tentative="1">
+      <w:start w:val="1"/>
+      <w:numFmt w:val="lowerRoman"/>
+      <w:lvlText w:val="%9."/>
+      <w:lvlJc w:val="right"/>
+      <w:pPr>
+        <w:ind w:left="6480" w:hanging="180"/>
+      </w:pPr>
+    </w:lvl>
+  </w:abstractNum>
+  <w:abstractNum w:abstractNumId="6" w15:restartNumberingAfterBreak="0">
     <w:nsid w:val="52070FEE"/>
     <w:multiLevelType w:val="hybridMultilevel"/>
     <w:tmpl w:val="3EA0E9DC"/>
@@ -1376,7 +2022,7 @@
       </w:rPr>
     </w:lvl>
   </w:abstractNum>
-  <w:abstractNum w:abstractNumId="4" w15:restartNumberingAfterBreak="0">
+  <w:abstractNum w:abstractNumId="7" w15:restartNumberingAfterBreak="0">
     <w:nsid w:val="7EF963E5"/>
     <w:multiLevelType w:val="hybridMultilevel"/>
     <w:tmpl w:val="C2584896"/>
@@ -1466,19 +2112,28 @@
     </w:lvl>
   </w:abstractNum>
   <w:num w:numId="1" w16cid:durableId="1039012827">
-    <w:abstractNumId w:val="4"/>
+    <w:abstractNumId w:val="7"/>
   </w:num>
   <w:num w:numId="2" w16cid:durableId="1787772696">
-    <w:abstractNumId w:val="2"/>
+    <w:abstractNumId w:val="4"/>
   </w:num>
   <w:num w:numId="3" w16cid:durableId="1848397861">
     <w:abstractNumId w:val="1"/>
   </w:num>
   <w:num w:numId="4" w16cid:durableId="684794938">
-    <w:abstractNumId w:val="3"/>
+    <w:abstractNumId w:val="6"/>
   </w:num>
   <w:num w:numId="5" w16cid:durableId="129396372">
     <w:abstractNumId w:val="0"/>
+  </w:num>
+  <w:num w:numId="6" w16cid:durableId="991835062">
+    <w:abstractNumId w:val="2"/>
+  </w:num>
+  <w:num w:numId="7" w16cid:durableId="1200892329">
+    <w:abstractNumId w:val="5"/>
+  </w:num>
+  <w:num w:numId="8" w16cid:durableId="1655795102">
+    <w:abstractNumId w:val="3"/>
   </w:num>
 </w:numbering>
 </file>
@@ -1933,6 +2588,29 @@
       <w:color w:val="666666"/>
     </w:rPr>
   </w:style>
+  <w:style w:type="character" w:styleId="Hyperlink">
+    <w:name w:val="Hyperlink"/>
+    <w:basedOn w:val="DefaultParagraphFont"/>
+    <w:uiPriority w:val="99"/>
+    <w:unhideWhenUsed/>
+    <w:rsid w:val="00EF3051"/>
+    <w:rPr>
+      <w:color w:val="0563C1" w:themeColor="hyperlink"/>
+      <w:u w:val="single"/>
+    </w:rPr>
+  </w:style>
+  <w:style w:type="character" w:styleId="UnresolvedMention">
+    <w:name w:val="Unresolved Mention"/>
+    <w:basedOn w:val="DefaultParagraphFont"/>
+    <w:uiPriority w:val="99"/>
+    <w:semiHidden/>
+    <w:unhideWhenUsed/>
+    <w:rsid w:val="00EF3051"/>
+    <w:rPr>
+      <w:color w:val="605E5C"/>
+      <w:shd w:val="clear" w:color="auto" w:fill="E1DFDD"/>
+    </w:rPr>
+  </w:style>
 </w:styles>
 </file>
 

</xml_diff>

<commit_message>
add discharge capacity integration
</commit_message>
<xml_diff>
--- a/Guide.docx
+++ b/Guide.docx
@@ -141,6 +141,7 @@
       <w:r>
         <w:rPr>
           <w:rFonts w:ascii="Arial" w:hAnsi="Arial" w:cs="Arial"/>
+          <w:noProof/>
           <w:sz w:val="24"/>
           <w:szCs w:val="24"/>
         </w:rPr>
@@ -202,7 +203,25 @@
           <w:sz w:val="24"/>
           <w:szCs w:val="24"/>
         </w:rPr>
-        <w:t xml:space="preserve">Install VSCode: </w:t>
+        <w:t xml:space="preserve">Install </w:t>
+      </w:r>
+      <w:proofErr w:type="spellStart"/>
+      <w:r>
+        <w:rPr>
+          <w:rFonts w:ascii="Arial" w:hAnsi="Arial" w:cs="Arial"/>
+          <w:sz w:val="24"/>
+          <w:szCs w:val="24"/>
+        </w:rPr>
+        <w:t>VSCode</w:t>
+      </w:r>
+      <w:proofErr w:type="spellEnd"/>
+      <w:r>
+        <w:rPr>
+          <w:rFonts w:ascii="Arial" w:hAnsi="Arial" w:cs="Arial"/>
+          <w:sz w:val="24"/>
+          <w:szCs w:val="24"/>
+        </w:rPr>
+        <w:t xml:space="preserve">: </w:t>
       </w:r>
       <w:hyperlink r:id="rId7" w:history="1">
         <w:r>
@@ -264,27 +283,13 @@
         </w:rPr>
         <w:t>Launch the editor and identify the column of icons on the left side (see pic below)</w:t>
       </w:r>
-    </w:p>
-    <w:p>
-      <w:pPr>
-        <w:pStyle w:val="ListParagraph"/>
-        <w:numPr>
-          <w:ilvl w:val="0"/>
-          <w:numId w:val="8"/>
-        </w:numPr>
-        <w:rPr>
-          <w:rFonts w:ascii="Arial" w:hAnsi="Arial" w:cs="Arial"/>
-          <w:sz w:val="24"/>
-          <w:szCs w:val="24"/>
-        </w:rPr>
-      </w:pPr>
-      <w:r>
-        <w:rPr>
-          <w:rFonts w:ascii="Arial" w:hAnsi="Arial" w:cs="Arial"/>
-          <w:sz w:val="24"/>
-          <w:szCs w:val="24"/>
-        </w:rPr>
-        <w:t>Install Python extension</w:t>
+      <w:r>
+        <w:rPr>
+          <w:rFonts w:ascii="Arial" w:hAnsi="Arial" w:cs="Arial"/>
+          <w:sz w:val="24"/>
+          <w:szCs w:val="24"/>
+        </w:rPr>
+        <w:t>. Install the Python extension.</w:t>
       </w:r>
     </w:p>
     <w:p>
@@ -299,6 +304,7 @@
       <w:r>
         <w:rPr>
           <w:rFonts w:ascii="Arial" w:hAnsi="Arial" w:cs="Arial"/>
+          <w:noProof/>
           <w:sz w:val="24"/>
           <w:szCs w:val="24"/>
         </w:rPr>
@@ -376,8 +382,18 @@
           <w:szCs w:val="24"/>
         </w:rPr>
         <w:lastRenderedPageBreak/>
-        <w:t>Open the downloaded repository in VSCode</w:t>
-      </w:r>
+        <w:t xml:space="preserve">Open the downloaded repository in </w:t>
+      </w:r>
+      <w:proofErr w:type="spellStart"/>
+      <w:r>
+        <w:rPr>
+          <w:rFonts w:ascii="Arial" w:hAnsi="Arial" w:cs="Arial"/>
+          <w:sz w:val="24"/>
+          <w:szCs w:val="24"/>
+        </w:rPr>
+        <w:t>VSCode</w:t>
+      </w:r>
+      <w:proofErr w:type="spellEnd"/>
     </w:p>
     <w:p>
       <w:pPr>
@@ -392,6 +408,7 @@
       <w:r>
         <w:rPr>
           <w:rFonts w:ascii="Arial" w:hAnsi="Arial" w:cs="Arial"/>
+          <w:noProof/>
           <w:sz w:val="24"/>
           <w:szCs w:val="24"/>
         </w:rPr>
@@ -510,6 +527,7 @@
       <w:r>
         <w:rPr>
           <w:rFonts w:ascii="Arial" w:hAnsi="Arial" w:cs="Arial"/>
+          <w:noProof/>
           <w:sz w:val="24"/>
           <w:szCs w:val="24"/>
         </w:rPr>
@@ -555,13 +573,17 @@
         <w:ind w:left="360"/>
         <w:rPr>
           <w:rFonts w:ascii="Arial" w:hAnsi="Arial" w:cs="Arial"/>
-          <w:sz w:val="24"/>
-          <w:szCs w:val="24"/>
-        </w:rPr>
-      </w:pPr>
-      <w:r>
-        <w:rPr>
-          <w:rFonts w:ascii="Arial" w:hAnsi="Arial" w:cs="Arial"/>
+          <w:i/>
+          <w:iCs/>
+          <w:sz w:val="24"/>
+          <w:szCs w:val="24"/>
+        </w:rPr>
+      </w:pPr>
+      <w:r>
+        <w:rPr>
+          <w:rFonts w:ascii="Arial" w:hAnsi="Arial" w:cs="Arial"/>
+          <w:i/>
+          <w:iCs/>
           <w:sz w:val="24"/>
           <w:szCs w:val="24"/>
         </w:rPr>
@@ -646,6 +668,17 @@
     <w:p>
       <w:pPr>
         <w:rPr>
+          <w:rFonts w:ascii="Consolas" w:hAnsi="Consolas" w:cs="Arial"/>
+          <w:b/>
+          <w:bCs/>
+          <w:sz w:val="24"/>
+          <w:szCs w:val="24"/>
+        </w:rPr>
+      </w:pPr>
+    </w:p>
+    <w:p>
+      <w:pPr>
+        <w:rPr>
           <w:rFonts w:ascii="Arial" w:hAnsi="Arial" w:cs="Arial"/>
           <w:sz w:val="24"/>
           <w:szCs w:val="24"/>
@@ -866,7 +899,25 @@
           <w:sz w:val="24"/>
           <w:szCs w:val="24"/>
         </w:rPr>
-        <w:t>cell-level parameters (see ‘VariedParameter’)</w:t>
+        <w:t>cell-level parameters (see ‘</w:t>
+      </w:r>
+      <w:proofErr w:type="spellStart"/>
+      <w:r>
+        <w:rPr>
+          <w:rFonts w:ascii="Arial" w:hAnsi="Arial" w:cs="Arial"/>
+          <w:sz w:val="24"/>
+          <w:szCs w:val="24"/>
+        </w:rPr>
+        <w:t>VariedParameter</w:t>
+      </w:r>
+      <w:proofErr w:type="spellEnd"/>
+      <w:r>
+        <w:rPr>
+          <w:rFonts w:ascii="Arial" w:hAnsi="Arial" w:cs="Arial"/>
+          <w:sz w:val="24"/>
+          <w:szCs w:val="24"/>
+        </w:rPr>
+        <w:t>’)</w:t>
       </w:r>
     </w:p>
     <w:p>
@@ -890,7 +941,47 @@
           <w:szCs w:val="24"/>
           <w:highlight w:val="yellow"/>
         </w:rPr>
-        <w:t xml:space="preserve">POS_ELEC_POROSITY   = VariatedParameter.from_percent(0.50, 5)   </w:t>
+        <w:t xml:space="preserve">POS_ELEC_POROSITY   = </w:t>
+      </w:r>
+      <w:proofErr w:type="spellStart"/>
+      <w:r>
+        <w:rPr>
+          <w:rFonts w:ascii="Consolas" w:hAnsi="Consolas" w:cs="Arial"/>
+          <w:sz w:val="24"/>
+          <w:szCs w:val="24"/>
+          <w:highlight w:val="yellow"/>
+        </w:rPr>
+        <w:t>VariatedParameter.from_</w:t>
+      </w:r>
+      <w:proofErr w:type="gramStart"/>
+      <w:r>
+        <w:rPr>
+          <w:rFonts w:ascii="Consolas" w:hAnsi="Consolas" w:cs="Arial"/>
+          <w:sz w:val="24"/>
+          <w:szCs w:val="24"/>
+          <w:highlight w:val="yellow"/>
+        </w:rPr>
+        <w:t>percent</w:t>
+      </w:r>
+      <w:proofErr w:type="spellEnd"/>
+      <w:r>
+        <w:rPr>
+          <w:rFonts w:ascii="Consolas" w:hAnsi="Consolas" w:cs="Arial"/>
+          <w:sz w:val="24"/>
+          <w:szCs w:val="24"/>
+          <w:highlight w:val="yellow"/>
+        </w:rPr>
+        <w:t>(</w:t>
+      </w:r>
+      <w:proofErr w:type="gramEnd"/>
+      <w:r>
+        <w:rPr>
+          <w:rFonts w:ascii="Consolas" w:hAnsi="Consolas" w:cs="Arial"/>
+          <w:sz w:val="24"/>
+          <w:szCs w:val="24"/>
+          <w:highlight w:val="yellow"/>
+        </w:rPr>
+        <w:t xml:space="preserve">0.50, 5)   </w:t>
       </w:r>
     </w:p>
     <w:p>
@@ -973,6 +1064,7 @@
           <w:szCs w:val="24"/>
         </w:rPr>
       </w:pPr>
+      <w:proofErr w:type="gramStart"/>
       <w:r>
         <w:rPr>
           <w:rFonts w:ascii="Arial" w:eastAsiaTheme="minorEastAsia" w:hAnsi="Arial" w:cs="Arial"/>
@@ -983,7 +1075,20 @@
           <w:szCs w:val="24"/>
           <w:u w:val="single"/>
         </w:rPr>
-        <w:t>Top Down Look:</w:t>
+        <w:t>Top Down</w:t>
+      </w:r>
+      <w:proofErr w:type="gramEnd"/>
+      <w:r>
+        <w:rPr>
+          <w:rFonts w:ascii="Arial" w:eastAsiaTheme="minorEastAsia" w:hAnsi="Arial" w:cs="Arial"/>
+          <w:b/>
+          <w:bCs/>
+          <w:iCs/>
+          <w:sz w:val="24"/>
+          <w:szCs w:val="24"/>
+          <w:u w:val="single"/>
+        </w:rPr>
+        <w:t xml:space="preserve"> Look:</w:t>
       </w:r>
     </w:p>
     <w:p>
@@ -1125,7 +1230,43 @@
           <w:sz w:val="24"/>
           <w:szCs w:val="24"/>
         </w:rPr>
-        <w:t xml:space="preserve">Couples 2 Single_Particles (which consistute one ‘Cell’) </w:t>
+        <w:t xml:space="preserve">Couples 2 </w:t>
+      </w:r>
+      <w:proofErr w:type="spellStart"/>
+      <w:r>
+        <w:rPr>
+          <w:rFonts w:ascii="Arial" w:hAnsi="Arial" w:cs="Arial"/>
+          <w:sz w:val="24"/>
+          <w:szCs w:val="24"/>
+        </w:rPr>
+        <w:t>Single_Particles</w:t>
+      </w:r>
+      <w:proofErr w:type="spellEnd"/>
+      <w:r>
+        <w:rPr>
+          <w:rFonts w:ascii="Arial" w:hAnsi="Arial" w:cs="Arial"/>
+          <w:sz w:val="24"/>
+          <w:szCs w:val="24"/>
+        </w:rPr>
+        <w:t xml:space="preserve"> (which </w:t>
+      </w:r>
+      <w:proofErr w:type="spellStart"/>
+      <w:r>
+        <w:rPr>
+          <w:rFonts w:ascii="Arial" w:hAnsi="Arial" w:cs="Arial"/>
+          <w:sz w:val="24"/>
+          <w:szCs w:val="24"/>
+        </w:rPr>
+        <w:t>consistute</w:t>
+      </w:r>
+      <w:proofErr w:type="spellEnd"/>
+      <w:r>
+        <w:rPr>
+          <w:rFonts w:ascii="Arial" w:hAnsi="Arial" w:cs="Arial"/>
+          <w:sz w:val="24"/>
+          <w:szCs w:val="24"/>
+        </w:rPr>
+        <w:t xml:space="preserve"> one ‘Cell’) </w:t>
       </w:r>
     </w:p>
     <w:p>

</xml_diff>